<commit_message>
menambahkan tabel uji coba sistem
</commit_message>
<xml_diff>
--- a/o.docx
+++ b/o.docx
@@ -17109,7 +17109,7 @@
                     <a:blip r:embed="rId13">
                       <a:extLst>
                         <a:ext uri="{28A0092B-C50C-407E-A947-70E740481C1C}">
-                          <a14:useLocalDpi xmlns:arto="http://schemas.microsoft.com/office/word/2006/arto" xmlns:a14="http://schemas.microsoft.com/office/drawing/2010/main" xmlns:wpsCustomData="http://www.wps.cn/officeDocument/2013/wpsCustomData" xmlns:wps="http://schemas.microsoft.com/office/word/2010/wordprocessingShape" xmlns:wpi="http://schemas.microsoft.com/office/word/2010/wordprocessingInk" xmlns:wpg="http://schemas.microsoft.com/office/word/2010/wordprocessingGroup" xmlns:w15="http://schemas.microsoft.com/office/word/2012/wordml" xmlns:w10="urn:schemas-microsoft-com:office:word" xmlns:w14="http://schemas.microsoft.com/office/word/2010/wordml" xmlns:w="http://schemas.openxmlformats.org/wordprocessingml/2006/main" xmlns:wp14="http://schemas.microsoft.com/office/word/2010/wordprocessingDrawing" xmlns:v="urn:schemas-microsoft-com:vml" xmlns:o="urn:schemas-microsoft-com:office:office" xmlns:mc="http://schemas.openxmlformats.org/markup-compatibility/2006" xmlns:wpc="http://schemas.microsoft.com/office/word/2010/wordprocessingCanvas" xmlns="" val="0"/>
+                          <a14:useLocalDpi xmlns="" xmlns:wpc="http://schemas.microsoft.com/office/word/2010/wordprocessingCanvas" xmlns:mc="http://schemas.openxmlformats.org/markup-compatibility/2006" xmlns:o="urn:schemas-microsoft-com:office:office" xmlns:v="urn:schemas-microsoft-com:vml" xmlns:wp14="http://schemas.microsoft.com/office/word/2010/wordprocessingDrawing" xmlns:w="http://schemas.openxmlformats.org/wordprocessingml/2006/main" xmlns:w14="http://schemas.microsoft.com/office/word/2010/wordml" xmlns:w10="urn:schemas-microsoft-com:office:word" xmlns:w15="http://schemas.microsoft.com/office/word/2012/wordml" xmlns:wpg="http://schemas.microsoft.com/office/word/2010/wordprocessingGroup" xmlns:wpi="http://schemas.microsoft.com/office/word/2010/wordprocessingInk" xmlns:wps="http://schemas.microsoft.com/office/word/2010/wordprocessingShape" xmlns:wpsCustomData="http://www.wps.cn/officeDocument/2013/wpsCustomData" xmlns:a14="http://schemas.microsoft.com/office/drawing/2010/main" xmlns:arto="http://schemas.microsoft.com/office/word/2006/arto" val="0"/>
                         </a:ext>
                       </a:extLst>
                     </a:blip>
@@ -22518,7 +22518,7 @@
                           <a:blip r:embed="rId19">
                             <a:extLst>
                               <a:ext uri="{28A0092B-C50C-407E-A947-70E740481C1C}">
-                                <a14:useLocalDpi xmlns:arto="http://schemas.microsoft.com/office/word/2006/arto" xmlns:a14="http://schemas.microsoft.com/office/drawing/2010/main" xmlns:wpsCustomData="http://www.wps.cn/officeDocument/2013/wpsCustomData" xmlns:wps="http://schemas.microsoft.com/office/word/2010/wordprocessingShape" xmlns:wpi="http://schemas.microsoft.com/office/word/2010/wordprocessingInk" xmlns:wpg="http://schemas.microsoft.com/office/word/2010/wordprocessingGroup" xmlns:w15="http://schemas.microsoft.com/office/word/2012/wordml" xmlns:w10="urn:schemas-microsoft-com:office:word" xmlns:w14="http://schemas.microsoft.com/office/word/2010/wordml" xmlns:w="http://schemas.openxmlformats.org/wordprocessingml/2006/main" xmlns:wp14="http://schemas.microsoft.com/office/word/2010/wordprocessingDrawing" xmlns:v="urn:schemas-microsoft-com:vml" xmlns:o="urn:schemas-microsoft-com:office:office" xmlns:mc="http://schemas.openxmlformats.org/markup-compatibility/2006" xmlns:wpc="http://schemas.microsoft.com/office/word/2010/wordprocessingCanvas" xmlns="" val="0"/>
+                                <a14:useLocalDpi xmlns="" xmlns:wpc="http://schemas.microsoft.com/office/word/2010/wordprocessingCanvas" xmlns:mc="http://schemas.openxmlformats.org/markup-compatibility/2006" xmlns:o="urn:schemas-microsoft-com:office:office" xmlns:v="urn:schemas-microsoft-com:vml" xmlns:wp14="http://schemas.microsoft.com/office/word/2010/wordprocessingDrawing" xmlns:w="http://schemas.openxmlformats.org/wordprocessingml/2006/main" xmlns:w14="http://schemas.microsoft.com/office/word/2010/wordml" xmlns:w10="urn:schemas-microsoft-com:office:word" xmlns:w15="http://schemas.microsoft.com/office/word/2012/wordml" xmlns:wpg="http://schemas.microsoft.com/office/word/2010/wordprocessingGroup" xmlns:wpi="http://schemas.microsoft.com/office/word/2010/wordprocessingInk" xmlns:wps="http://schemas.microsoft.com/office/word/2010/wordprocessingShape" xmlns:wpsCustomData="http://www.wps.cn/officeDocument/2013/wpsCustomData" xmlns:a14="http://schemas.microsoft.com/office/drawing/2010/main" xmlns:arto="http://schemas.microsoft.com/office/word/2006/arto" val="0"/>
                               </a:ext>
                             </a:extLst>
                           </a:blip>
@@ -41658,13 +41658,12 @@
     </w:p>
     <w:p>
       <w:pPr>
-        <w:spacing w:after="120" w:line="360" w:lineRule="auto"/>
-        <w:rPr>
-          <w:rFonts w:ascii="Times New Roman" w:hAnsi="Times New Roman" w:cs="Times New Roman"/>
-          <w:sz w:val="24"/>
-          <w:szCs w:val="24"/>
-        </w:rPr>
-      </w:pPr>
+        <w:pStyle w:val="Heading3"/>
+      </w:pPr>
+      <w:r>
+        <w:lastRenderedPageBreak/>
+        <w:t>Hasil Pengujian Form Login</w:t>
+      </w:r>
     </w:p>
     <w:tbl>
       <w:tblPr>
@@ -41864,8 +41863,9 @@
                 <w:rFonts w:ascii="Times New Roman" w:hAnsi="Times New Roman" w:cs="Times New Roman"/>
                 <w:sz w:val="24"/>
                 <w:szCs w:val="24"/>
-              </w:rPr>
-              <w:t xml:space="preserve">Mengisi form </w:t>
+                <w:lang w:val="en-US"/>
+              </w:rPr>
+              <w:t xml:space="preserve">Tidak mengisi form login pada </w:t>
             </w:r>
             <w:r>
               <w:rPr>
@@ -41873,14 +41873,36 @@
                 <w:i/>
                 <w:sz w:val="24"/>
                 <w:szCs w:val="24"/>
-              </w:rPr>
-              <w:t>login</w:t>
-            </w:r>
-            <w:r>
-              <w:rPr>
-                <w:rFonts w:ascii="Times New Roman" w:hAnsi="Times New Roman" w:cs="Times New Roman"/>
-                <w:sz w:val="24"/>
-                <w:szCs w:val="24"/>
+                <w:lang w:val="en-US"/>
+              </w:rPr>
+              <w:t>input</w:t>
+            </w:r>
+            <w:r>
+              <w:rPr>
+                <w:rFonts w:ascii="Times New Roman" w:hAnsi="Times New Roman" w:cs="Times New Roman"/>
+                <w:i/>
+                <w:sz w:val="24"/>
+                <w:szCs w:val="24"/>
+                <w:lang w:val="en-US"/>
+              </w:rPr>
+              <w:t>\E</w:t>
+            </w:r>
+            <w:r>
+              <w:rPr>
+                <w:rFonts w:ascii="Times New Roman" w:hAnsi="Times New Roman" w:cs="Times New Roman"/>
+                <w:i/>
+                <w:sz w:val="24"/>
+                <w:szCs w:val="24"/>
+                <w:lang w:val="en-US"/>
+              </w:rPr>
+              <w:t>mail</w:t>
+            </w:r>
+            <w:r>
+              <w:rPr>
+                <w:rFonts w:ascii="Times New Roman" w:hAnsi="Times New Roman" w:cs="Times New Roman"/>
+                <w:sz w:val="24"/>
+                <w:szCs w:val="24"/>
+                <w:lang w:val="en-US"/>
               </w:rPr>
               <w:t xml:space="preserve"> dan klik </w:t>
             </w:r>
@@ -41890,26 +41912,9 @@
                 <w:i/>
                 <w:sz w:val="24"/>
                 <w:szCs w:val="24"/>
-              </w:rPr>
-              <w:t>button</w:t>
-            </w:r>
-            <w:r>
-              <w:rPr>
-                <w:rFonts w:ascii="Times New Roman" w:hAnsi="Times New Roman" w:cs="Times New Roman"/>
-                <w:i/>
-                <w:sz w:val="24"/>
-                <w:szCs w:val="24"/>
-              </w:rPr>
-              <w:t xml:space="preserve"> </w:t>
-            </w:r>
-            <w:r>
-              <w:rPr>
-                <w:rFonts w:ascii="Times New Roman" w:hAnsi="Times New Roman" w:cs="Times New Roman"/>
-                <w:i/>
-                <w:sz w:val="24"/>
-                <w:szCs w:val="24"/>
-              </w:rPr>
-              <w:t>Login</w:t>
+                <w:lang w:val="en-US"/>
+              </w:rPr>
+              <w:t xml:space="preserve">button Login </w:t>
             </w:r>
           </w:p>
         </w:tc>
@@ -41924,6 +41929,7 @@
                 <w:rFonts w:ascii="Times New Roman" w:hAnsi="Times New Roman" w:cs="Times New Roman"/>
                 <w:sz w:val="24"/>
                 <w:szCs w:val="24"/>
+                <w:lang w:val="en-US"/>
               </w:rPr>
             </w:pPr>
             <w:r>
@@ -41931,8 +41937,92 @@
                 <w:rFonts w:ascii="Times New Roman" w:hAnsi="Times New Roman" w:cs="Times New Roman"/>
                 <w:sz w:val="24"/>
                 <w:szCs w:val="24"/>
-              </w:rPr>
-              <w:t>Memvalidasi hak akses saat masuk sistem dan menampilkan tampilan awal masing-masing role user</w:t>
+                <w:lang w:val="en-US"/>
+              </w:rPr>
+              <w:t xml:space="preserve">Validasi </w:t>
+            </w:r>
+            <w:r>
+              <w:rPr>
+                <w:rFonts w:ascii="Times New Roman" w:hAnsi="Times New Roman" w:cs="Times New Roman"/>
+                <w:sz w:val="24"/>
+                <w:szCs w:val="24"/>
+                <w:lang w:val="en-US"/>
+              </w:rPr>
+              <w:t>form</w:t>
+            </w:r>
+            <w:r>
+              <w:rPr>
+                <w:rFonts w:ascii="Times New Roman" w:hAnsi="Times New Roman" w:cs="Times New Roman"/>
+                <w:sz w:val="24"/>
+                <w:szCs w:val="24"/>
+                <w:lang w:val="en-US"/>
+              </w:rPr>
+              <w:t xml:space="preserve"> </w:t>
+            </w:r>
+            <w:r>
+              <w:rPr>
+                <w:rFonts w:ascii="Times New Roman" w:hAnsi="Times New Roman" w:cs="Times New Roman"/>
+                <w:i/>
+                <w:sz w:val="24"/>
+                <w:szCs w:val="24"/>
+                <w:lang w:val="en-US"/>
+              </w:rPr>
+              <w:t>email</w:t>
+            </w:r>
+            <w:r>
+              <w:rPr>
+                <w:rFonts w:ascii="Times New Roman" w:hAnsi="Times New Roman" w:cs="Times New Roman"/>
+                <w:sz w:val="24"/>
+                <w:szCs w:val="24"/>
+                <w:lang w:val="en-US"/>
+              </w:rPr>
+              <w:t xml:space="preserve"> </w:t>
+            </w:r>
+            <w:r>
+              <w:rPr>
+                <w:rFonts w:ascii="Times New Roman" w:hAnsi="Times New Roman" w:cs="Times New Roman"/>
+                <w:sz w:val="24"/>
+                <w:szCs w:val="24"/>
+                <w:lang w:val="en-US"/>
+              </w:rPr>
+              <w:t>dalam</w:t>
+            </w:r>
+            <w:r>
+              <w:rPr>
+                <w:rFonts w:ascii="Times New Roman" w:hAnsi="Times New Roman" w:cs="Times New Roman"/>
+                <w:sz w:val="24"/>
+                <w:szCs w:val="24"/>
+                <w:lang w:val="en-US"/>
+              </w:rPr>
+              <w:t xml:space="preserve"> </w:t>
+            </w:r>
+            <w:r>
+              <w:rPr>
+                <w:rFonts w:ascii="Times New Roman" w:hAnsi="Times New Roman" w:cs="Times New Roman"/>
+                <w:sz w:val="24"/>
+                <w:szCs w:val="24"/>
+                <w:lang w:val="en-US"/>
+              </w:rPr>
+              <w:t>menampilkan notifikasi di area form input email dengan pesan “</w:t>
+            </w:r>
+            <w:r>
+              <w:rPr>
+                <w:rFonts w:ascii="Times New Roman" w:hAnsi="Times New Roman" w:cs="Times New Roman"/>
+                <w:i/>
+                <w:sz w:val="24"/>
+                <w:szCs w:val="24"/>
+                <w:lang w:val="en-US"/>
+              </w:rPr>
+              <w:t>Valid : name@mail.com</w:t>
+            </w:r>
+            <w:r>
+              <w:rPr>
+                <w:rFonts w:ascii="Times New Roman" w:hAnsi="Times New Roman" w:cs="Times New Roman"/>
+                <w:sz w:val="24"/>
+                <w:szCs w:val="24"/>
+                <w:lang w:val="en-US"/>
+              </w:rPr>
+              <w:t>”</w:t>
             </w:r>
           </w:p>
         </w:tc>
@@ -41985,6 +42075,725 @@
           </w:p>
         </w:tc>
       </w:tr>
+      <w:tr>
+        <w:trPr>
+          <w:jc w:val="center"/>
+        </w:trPr>
+        <w:tc>
+          <w:tcPr>
+            <w:tcW w:w="464" w:type="dxa"/>
+          </w:tcPr>
+          <w:p>
+            <w:pPr>
+              <w:spacing w:after="120" w:line="360" w:lineRule="auto"/>
+              <w:jc w:val="center"/>
+              <w:rPr>
+                <w:rFonts w:ascii="Times New Roman" w:hAnsi="Times New Roman" w:cs="Times New Roman"/>
+                <w:sz w:val="24"/>
+                <w:szCs w:val="24"/>
+                <w:lang w:val="en-US"/>
+              </w:rPr>
+            </w:pPr>
+            <w:r>
+              <w:rPr>
+                <w:rFonts w:ascii="Times New Roman" w:hAnsi="Times New Roman" w:cs="Times New Roman"/>
+                <w:sz w:val="24"/>
+                <w:szCs w:val="24"/>
+                <w:lang w:val="en-US"/>
+              </w:rPr>
+              <w:t>2</w:t>
+            </w:r>
+          </w:p>
+        </w:tc>
+        <w:tc>
+          <w:tcPr>
+            <w:tcW w:w="1968" w:type="dxa"/>
+          </w:tcPr>
+          <w:p>
+            <w:pPr>
+              <w:spacing w:after="120" w:line="360" w:lineRule="auto"/>
+              <w:rPr>
+                <w:rFonts w:ascii="Times New Roman" w:hAnsi="Times New Roman" w:cs="Times New Roman"/>
+                <w:sz w:val="24"/>
+                <w:szCs w:val="24"/>
+                <w:lang w:val="en-US"/>
+              </w:rPr>
+            </w:pPr>
+            <w:r>
+              <w:rPr>
+                <w:rFonts w:ascii="Times New Roman" w:hAnsi="Times New Roman" w:cs="Times New Roman"/>
+                <w:sz w:val="24"/>
+                <w:szCs w:val="24"/>
+                <w:lang w:val="en-US"/>
+              </w:rPr>
+              <w:t xml:space="preserve">Tidak mengisi form login pada </w:t>
+            </w:r>
+            <w:r>
+              <w:rPr>
+                <w:rFonts w:ascii="Times New Roman" w:hAnsi="Times New Roman" w:cs="Times New Roman"/>
+                <w:i/>
+                <w:sz w:val="24"/>
+                <w:szCs w:val="24"/>
+                <w:lang w:val="en-US"/>
+              </w:rPr>
+              <w:t>input</w:t>
+            </w:r>
+            <w:r>
+              <w:rPr>
+                <w:rFonts w:ascii="Times New Roman" w:hAnsi="Times New Roman" w:cs="Times New Roman"/>
+                <w:i/>
+                <w:sz w:val="24"/>
+                <w:szCs w:val="24"/>
+                <w:lang w:val="en-US"/>
+              </w:rPr>
+              <w:t>\Password</w:t>
+            </w:r>
+            <w:r>
+              <w:rPr>
+                <w:rFonts w:ascii="Times New Roman" w:hAnsi="Times New Roman" w:cs="Times New Roman"/>
+                <w:sz w:val="24"/>
+                <w:szCs w:val="24"/>
+                <w:lang w:val="en-US"/>
+              </w:rPr>
+              <w:t xml:space="preserve"> dan klik </w:t>
+            </w:r>
+            <w:r>
+              <w:rPr>
+                <w:rFonts w:ascii="Times New Roman" w:hAnsi="Times New Roman" w:cs="Times New Roman"/>
+                <w:i/>
+                <w:sz w:val="24"/>
+                <w:szCs w:val="24"/>
+                <w:lang w:val="en-US"/>
+              </w:rPr>
+              <w:t>button Login</w:t>
+            </w:r>
+          </w:p>
+        </w:tc>
+        <w:tc>
+          <w:tcPr>
+            <w:tcW w:w="3260" w:type="dxa"/>
+          </w:tcPr>
+          <w:p>
+            <w:pPr>
+              <w:rPr>
+                <w:rFonts w:ascii="Times New Roman" w:hAnsi="Times New Roman" w:cs="Times New Roman"/>
+                <w:sz w:val="24"/>
+                <w:szCs w:val="24"/>
+                <w:lang w:val="en-US"/>
+              </w:rPr>
+            </w:pPr>
+            <w:r>
+              <w:rPr>
+                <w:rFonts w:ascii="Times New Roman" w:hAnsi="Times New Roman" w:cs="Times New Roman"/>
+                <w:sz w:val="24"/>
+                <w:szCs w:val="24"/>
+                <w:lang w:val="en-US"/>
+              </w:rPr>
+              <w:t xml:space="preserve">Validasi form </w:t>
+            </w:r>
+            <w:r>
+              <w:rPr>
+                <w:rFonts w:ascii="Times New Roman" w:hAnsi="Times New Roman" w:cs="Times New Roman"/>
+                <w:i/>
+                <w:sz w:val="24"/>
+                <w:szCs w:val="24"/>
+                <w:lang w:val="en-US"/>
+              </w:rPr>
+              <w:t>password</w:t>
+            </w:r>
+            <w:r>
+              <w:rPr>
+                <w:rFonts w:ascii="Times New Roman" w:hAnsi="Times New Roman" w:cs="Times New Roman"/>
+                <w:sz w:val="24"/>
+                <w:szCs w:val="24"/>
+                <w:lang w:val="en-US"/>
+              </w:rPr>
+              <w:t xml:space="preserve"> dalam menampilkan notifikasi di area form input </w:t>
+            </w:r>
+            <w:r>
+              <w:rPr>
+                <w:rFonts w:ascii="Times New Roman" w:hAnsi="Times New Roman" w:cs="Times New Roman"/>
+                <w:i/>
+                <w:sz w:val="24"/>
+                <w:szCs w:val="24"/>
+                <w:lang w:val="en-US"/>
+              </w:rPr>
+              <w:t>password</w:t>
+            </w:r>
+            <w:r>
+              <w:rPr>
+                <w:rFonts w:ascii="Times New Roman" w:hAnsi="Times New Roman" w:cs="Times New Roman"/>
+                <w:sz w:val="24"/>
+                <w:szCs w:val="24"/>
+                <w:lang w:val="en-US"/>
+              </w:rPr>
+              <w:t xml:space="preserve"> dengan pesan “</w:t>
+            </w:r>
+            <w:r>
+              <w:rPr>
+                <w:rFonts w:ascii="Times New Roman" w:hAnsi="Times New Roman" w:cs="Times New Roman"/>
+                <w:i/>
+                <w:sz w:val="24"/>
+                <w:szCs w:val="24"/>
+                <w:lang w:val="en-US"/>
+              </w:rPr>
+              <w:t>Masukan Password</w:t>
+            </w:r>
+            <w:r>
+              <w:rPr>
+                <w:rFonts w:ascii="Times New Roman" w:hAnsi="Times New Roman" w:cs="Times New Roman"/>
+                <w:sz w:val="24"/>
+                <w:szCs w:val="24"/>
+                <w:lang w:val="en-US"/>
+              </w:rPr>
+              <w:t>”</w:t>
+            </w:r>
+          </w:p>
+        </w:tc>
+        <w:tc>
+          <w:tcPr>
+            <w:tcW w:w="851" w:type="dxa"/>
+          </w:tcPr>
+          <w:p>
+            <w:pPr>
+              <w:spacing w:after="120" w:line="360" w:lineRule="auto"/>
+              <w:jc w:val="center"/>
+              <w:rPr>
+                <w:rFonts w:ascii="Times New Roman" w:hAnsi="Times New Roman" w:cs="Times New Roman"/>
+                <w:sz w:val="24"/>
+                <w:szCs w:val="24"/>
+                <w:lang w:val="en-US"/>
+              </w:rPr>
+            </w:pPr>
+            <w:r>
+              <w:rPr>
+                <w:rFonts w:ascii="Times New Roman" w:hAnsi="Times New Roman" w:cs="Times New Roman"/>
+                <w:sz w:val="24"/>
+                <w:szCs w:val="24"/>
+                <w:lang w:val="en-US"/>
+              </w:rPr>
+              <w:t>Sesuai</w:t>
+            </w:r>
+          </w:p>
+        </w:tc>
+        <w:tc>
+          <w:tcPr>
+            <w:tcW w:w="1438" w:type="dxa"/>
+          </w:tcPr>
+          <w:p>
+            <w:pPr>
+              <w:spacing w:after="120" w:line="360" w:lineRule="auto"/>
+              <w:jc w:val="center"/>
+              <w:rPr>
+                <w:rFonts w:ascii="Times New Roman" w:hAnsi="Times New Roman" w:cs="Times New Roman"/>
+                <w:sz w:val="24"/>
+                <w:szCs w:val="24"/>
+                <w:lang w:val="en-US"/>
+              </w:rPr>
+            </w:pPr>
+            <w:r>
+              <w:rPr>
+                <w:rFonts w:ascii="Times New Roman" w:hAnsi="Times New Roman" w:cs="Times New Roman"/>
+                <w:sz w:val="24"/>
+                <w:szCs w:val="24"/>
+                <w:lang w:val="en-US"/>
+              </w:rPr>
+              <w:t>Berhasil</w:t>
+            </w:r>
+          </w:p>
+        </w:tc>
+      </w:tr>
+      <w:tr>
+        <w:trPr>
+          <w:jc w:val="center"/>
+        </w:trPr>
+        <w:tc>
+          <w:tcPr>
+            <w:tcW w:w="464" w:type="dxa"/>
+          </w:tcPr>
+          <w:p>
+            <w:pPr>
+              <w:spacing w:after="120" w:line="360" w:lineRule="auto"/>
+              <w:jc w:val="center"/>
+              <w:rPr>
+                <w:rFonts w:ascii="Times New Roman" w:hAnsi="Times New Roman" w:cs="Times New Roman"/>
+                <w:sz w:val="24"/>
+                <w:szCs w:val="24"/>
+                <w:lang w:val="en-US"/>
+              </w:rPr>
+            </w:pPr>
+            <w:r>
+              <w:rPr>
+                <w:rFonts w:ascii="Times New Roman" w:hAnsi="Times New Roman" w:cs="Times New Roman"/>
+                <w:sz w:val="24"/>
+                <w:szCs w:val="24"/>
+                <w:lang w:val="en-US"/>
+              </w:rPr>
+              <w:t>3</w:t>
+            </w:r>
+          </w:p>
+        </w:tc>
+        <w:tc>
+          <w:tcPr>
+            <w:tcW w:w="1968" w:type="dxa"/>
+          </w:tcPr>
+          <w:p>
+            <w:pPr>
+              <w:spacing w:after="120" w:line="360" w:lineRule="auto"/>
+              <w:rPr>
+                <w:rFonts w:ascii="Times New Roman" w:hAnsi="Times New Roman" w:cs="Times New Roman"/>
+                <w:sz w:val="24"/>
+                <w:szCs w:val="24"/>
+                <w:lang w:val="en-US"/>
+              </w:rPr>
+            </w:pPr>
+            <w:r>
+              <w:rPr>
+                <w:rFonts w:ascii="Times New Roman" w:hAnsi="Times New Roman" w:cs="Times New Roman"/>
+                <w:sz w:val="24"/>
+                <w:szCs w:val="24"/>
+                <w:lang w:val="en-US"/>
+              </w:rPr>
+              <w:t xml:space="preserve">Mengisi form </w:t>
+            </w:r>
+            <w:r>
+              <w:rPr>
+                <w:rFonts w:ascii="Times New Roman" w:hAnsi="Times New Roman" w:cs="Times New Roman"/>
+                <w:i/>
+                <w:sz w:val="24"/>
+                <w:szCs w:val="24"/>
+                <w:lang w:val="en-US"/>
+              </w:rPr>
+              <w:t>login</w:t>
+            </w:r>
+            <w:r>
+              <w:rPr>
+                <w:rFonts w:ascii="Times New Roman" w:hAnsi="Times New Roman" w:cs="Times New Roman"/>
+                <w:sz w:val="24"/>
+                <w:szCs w:val="24"/>
+                <w:lang w:val="en-US"/>
+              </w:rPr>
+              <w:t xml:space="preserve"> </w:t>
+            </w:r>
+            <w:r>
+              <w:rPr>
+                <w:rFonts w:ascii="Times New Roman" w:hAnsi="Times New Roman" w:cs="Times New Roman"/>
+                <w:sz w:val="24"/>
+                <w:szCs w:val="24"/>
+                <w:lang w:val="en-US"/>
+              </w:rPr>
+              <w:t xml:space="preserve">dengan </w:t>
+            </w:r>
+            <w:r>
+              <w:rPr>
+                <w:rFonts w:ascii="Times New Roman" w:hAnsi="Times New Roman" w:cs="Times New Roman"/>
+                <w:i/>
+                <w:sz w:val="24"/>
+                <w:szCs w:val="24"/>
+                <w:lang w:val="en-US"/>
+              </w:rPr>
+              <w:t>user</w:t>
+            </w:r>
+            <w:r>
+              <w:rPr>
+                <w:rFonts w:ascii="Times New Roman" w:hAnsi="Times New Roman" w:cs="Times New Roman"/>
+                <w:sz w:val="24"/>
+                <w:szCs w:val="24"/>
+                <w:lang w:val="en-US"/>
+              </w:rPr>
+              <w:t xml:space="preserve"> </w:t>
+            </w:r>
+            <w:r>
+              <w:rPr>
+                <w:rFonts w:ascii="Times New Roman" w:hAnsi="Times New Roman" w:cs="Times New Roman"/>
+                <w:sz w:val="24"/>
+                <w:szCs w:val="24"/>
+                <w:lang w:val="en-US"/>
+              </w:rPr>
+              <w:t xml:space="preserve">tidak </w:t>
+            </w:r>
+            <w:r>
+              <w:rPr>
+                <w:rFonts w:ascii="Times New Roman" w:hAnsi="Times New Roman" w:cs="Times New Roman"/>
+                <w:sz w:val="24"/>
+                <w:szCs w:val="24"/>
+                <w:lang w:val="en-US"/>
+              </w:rPr>
+              <w:t xml:space="preserve">terdaftar serta klik </w:t>
+            </w:r>
+            <w:r>
+              <w:rPr>
+                <w:rFonts w:ascii="Times New Roman" w:hAnsi="Times New Roman" w:cs="Times New Roman"/>
+                <w:i/>
+                <w:sz w:val="24"/>
+                <w:szCs w:val="24"/>
+                <w:lang w:val="en-US"/>
+              </w:rPr>
+              <w:t>button Login</w:t>
+            </w:r>
+          </w:p>
+        </w:tc>
+        <w:tc>
+          <w:tcPr>
+            <w:tcW w:w="3260" w:type="dxa"/>
+          </w:tcPr>
+          <w:p>
+            <w:pPr>
+              <w:spacing w:after="120" w:line="360" w:lineRule="auto"/>
+              <w:rPr>
+                <w:rFonts w:ascii="Times New Roman" w:hAnsi="Times New Roman" w:cs="Times New Roman"/>
+                <w:sz w:val="24"/>
+                <w:szCs w:val="24"/>
+                <w:lang w:val="en-US"/>
+              </w:rPr>
+            </w:pPr>
+            <w:r>
+              <w:rPr>
+                <w:rFonts w:ascii="Times New Roman" w:hAnsi="Times New Roman" w:cs="Times New Roman"/>
+                <w:sz w:val="24"/>
+                <w:szCs w:val="24"/>
+                <w:lang w:val="en-US"/>
+              </w:rPr>
+              <w:t>Validasi akun user dalam m</w:t>
+            </w:r>
+            <w:r>
+              <w:rPr>
+                <w:rFonts w:ascii="Times New Roman" w:hAnsi="Times New Roman" w:cs="Times New Roman"/>
+                <w:sz w:val="24"/>
+                <w:szCs w:val="24"/>
+                <w:lang w:val="en-US"/>
+              </w:rPr>
+              <w:t>enampilkan notifikasi pada halaman login dengan pesan “</w:t>
+            </w:r>
+            <w:r>
+              <w:rPr>
+                <w:rFonts w:ascii="Times New Roman" w:hAnsi="Times New Roman" w:cs="Times New Roman"/>
+                <w:i/>
+                <w:sz w:val="24"/>
+                <w:szCs w:val="24"/>
+                <w:lang w:val="en-US"/>
+              </w:rPr>
+              <w:t>Email Tidak Terdaftar</w:t>
+            </w:r>
+            <w:r>
+              <w:rPr>
+                <w:rFonts w:ascii="Times New Roman" w:hAnsi="Times New Roman" w:cs="Times New Roman"/>
+                <w:sz w:val="24"/>
+                <w:szCs w:val="24"/>
+                <w:lang w:val="en-US"/>
+              </w:rPr>
+              <w:t>..!!”</w:t>
+            </w:r>
+          </w:p>
+        </w:tc>
+        <w:tc>
+          <w:tcPr>
+            <w:tcW w:w="851" w:type="dxa"/>
+          </w:tcPr>
+          <w:p>
+            <w:pPr>
+              <w:spacing w:after="120" w:line="360" w:lineRule="auto"/>
+              <w:jc w:val="center"/>
+              <w:rPr>
+                <w:rFonts w:ascii="Times New Roman" w:hAnsi="Times New Roman" w:cs="Times New Roman"/>
+                <w:sz w:val="24"/>
+                <w:szCs w:val="24"/>
+                <w:lang w:val="en-US"/>
+              </w:rPr>
+            </w:pPr>
+            <w:r>
+              <w:rPr>
+                <w:rFonts w:ascii="Times New Roman" w:hAnsi="Times New Roman" w:cs="Times New Roman"/>
+                <w:sz w:val="24"/>
+                <w:szCs w:val="24"/>
+                <w:lang w:val="en-US"/>
+              </w:rPr>
+              <w:t>Sesuai</w:t>
+            </w:r>
+          </w:p>
+        </w:tc>
+        <w:tc>
+          <w:tcPr>
+            <w:tcW w:w="1438" w:type="dxa"/>
+          </w:tcPr>
+          <w:p>
+            <w:pPr>
+              <w:spacing w:after="120" w:line="360" w:lineRule="auto"/>
+              <w:jc w:val="center"/>
+              <w:rPr>
+                <w:rFonts w:ascii="Times New Roman" w:hAnsi="Times New Roman" w:cs="Times New Roman"/>
+                <w:sz w:val="24"/>
+                <w:szCs w:val="24"/>
+                <w:lang w:val="en-US"/>
+              </w:rPr>
+            </w:pPr>
+            <w:r>
+              <w:rPr>
+                <w:rFonts w:ascii="Times New Roman" w:hAnsi="Times New Roman" w:cs="Times New Roman"/>
+                <w:sz w:val="24"/>
+                <w:szCs w:val="24"/>
+                <w:lang w:val="en-US"/>
+              </w:rPr>
+              <w:t>Berhasil</w:t>
+            </w:r>
+          </w:p>
+        </w:tc>
+      </w:tr>
+      <w:tr>
+        <w:trPr>
+          <w:jc w:val="center"/>
+        </w:trPr>
+        <w:tc>
+          <w:tcPr>
+            <w:tcW w:w="464" w:type="dxa"/>
+          </w:tcPr>
+          <w:p>
+            <w:pPr>
+              <w:spacing w:after="120" w:line="360" w:lineRule="auto"/>
+              <w:jc w:val="center"/>
+              <w:rPr>
+                <w:rFonts w:ascii="Times New Roman" w:hAnsi="Times New Roman" w:cs="Times New Roman"/>
+                <w:sz w:val="24"/>
+                <w:szCs w:val="24"/>
+                <w:lang w:val="en-US"/>
+              </w:rPr>
+            </w:pPr>
+            <w:r>
+              <w:rPr>
+                <w:rFonts w:ascii="Times New Roman" w:hAnsi="Times New Roman" w:cs="Times New Roman"/>
+                <w:sz w:val="24"/>
+                <w:szCs w:val="24"/>
+                <w:lang w:val="en-US"/>
+              </w:rPr>
+              <w:t>4</w:t>
+            </w:r>
+          </w:p>
+        </w:tc>
+        <w:tc>
+          <w:tcPr>
+            <w:tcW w:w="1968" w:type="dxa"/>
+          </w:tcPr>
+          <w:p>
+            <w:pPr>
+              <w:spacing w:after="120" w:line="360" w:lineRule="auto"/>
+              <w:rPr>
+                <w:rFonts w:ascii="Times New Roman" w:hAnsi="Times New Roman" w:cs="Times New Roman"/>
+                <w:sz w:val="24"/>
+                <w:szCs w:val="24"/>
+                <w:lang w:val="en-US"/>
+              </w:rPr>
+            </w:pPr>
+            <w:r>
+              <w:rPr>
+                <w:rFonts w:ascii="Times New Roman" w:hAnsi="Times New Roman" w:cs="Times New Roman"/>
+                <w:sz w:val="24"/>
+                <w:szCs w:val="24"/>
+                <w:lang w:val="en-US"/>
+              </w:rPr>
+              <w:t xml:space="preserve">Mengisi form </w:t>
+            </w:r>
+            <w:r>
+              <w:rPr>
+                <w:rFonts w:ascii="Times New Roman" w:hAnsi="Times New Roman" w:cs="Times New Roman"/>
+                <w:i/>
+                <w:sz w:val="24"/>
+                <w:szCs w:val="24"/>
+                <w:lang w:val="en-US"/>
+              </w:rPr>
+              <w:t>login</w:t>
+            </w:r>
+            <w:r>
+              <w:rPr>
+                <w:rFonts w:ascii="Times New Roman" w:hAnsi="Times New Roman" w:cs="Times New Roman"/>
+                <w:sz w:val="24"/>
+                <w:szCs w:val="24"/>
+                <w:lang w:val="en-US"/>
+              </w:rPr>
+              <w:t xml:space="preserve"> dengan </w:t>
+            </w:r>
+            <w:r>
+              <w:rPr>
+                <w:rFonts w:ascii="Times New Roman" w:hAnsi="Times New Roman" w:cs="Times New Roman"/>
+                <w:i/>
+                <w:sz w:val="24"/>
+                <w:szCs w:val="24"/>
+                <w:lang w:val="en-US"/>
+              </w:rPr>
+              <w:t>user</w:t>
+            </w:r>
+            <w:r>
+              <w:rPr>
+                <w:rFonts w:ascii="Times New Roman" w:hAnsi="Times New Roman" w:cs="Times New Roman"/>
+                <w:sz w:val="24"/>
+                <w:szCs w:val="24"/>
+                <w:lang w:val="en-US"/>
+              </w:rPr>
+              <w:t xml:space="preserve"> terdaftar serta klik </w:t>
+            </w:r>
+            <w:r>
+              <w:rPr>
+                <w:rFonts w:ascii="Times New Roman" w:hAnsi="Times New Roman" w:cs="Times New Roman"/>
+                <w:i/>
+                <w:sz w:val="24"/>
+                <w:szCs w:val="24"/>
+                <w:lang w:val="en-US"/>
+              </w:rPr>
+              <w:t>button Login</w:t>
+            </w:r>
+          </w:p>
+        </w:tc>
+        <w:tc>
+          <w:tcPr>
+            <w:tcW w:w="3260" w:type="dxa"/>
+          </w:tcPr>
+          <w:p>
+            <w:pPr>
+              <w:spacing w:after="120" w:line="360" w:lineRule="auto"/>
+              <w:rPr>
+                <w:rFonts w:ascii="Times New Roman" w:hAnsi="Times New Roman" w:cs="Times New Roman"/>
+                <w:sz w:val="24"/>
+                <w:szCs w:val="24"/>
+                <w:lang w:val="en-US"/>
+              </w:rPr>
+            </w:pPr>
+            <w:r>
+              <w:rPr>
+                <w:rFonts w:ascii="Times New Roman" w:hAnsi="Times New Roman" w:cs="Times New Roman"/>
+                <w:sz w:val="24"/>
+                <w:szCs w:val="24"/>
+                <w:lang w:val="en-US"/>
+              </w:rPr>
+              <w:t xml:space="preserve">Validasi akun user dengan masuk </w:t>
+            </w:r>
+            <w:r>
+              <w:rPr>
+                <w:rFonts w:ascii="Times New Roman" w:hAnsi="Times New Roman" w:cs="Times New Roman"/>
+                <w:sz w:val="24"/>
+                <w:szCs w:val="24"/>
+                <w:lang w:val="en-US"/>
+              </w:rPr>
+              <w:t>kehalaman awal</w:t>
+            </w:r>
+            <w:r>
+              <w:rPr>
+                <w:rFonts w:ascii="Times New Roman" w:hAnsi="Times New Roman" w:cs="Times New Roman"/>
+                <w:sz w:val="24"/>
+                <w:szCs w:val="24"/>
+                <w:lang w:val="en-US"/>
+              </w:rPr>
+              <w:t xml:space="preserve"> </w:t>
+            </w:r>
+            <w:r>
+              <w:rPr>
+                <w:rFonts w:ascii="Times New Roman" w:hAnsi="Times New Roman" w:cs="Times New Roman"/>
+                <w:i/>
+                <w:sz w:val="24"/>
+                <w:szCs w:val="24"/>
+                <w:lang w:val="en-US"/>
+              </w:rPr>
+              <w:t>dashboard</w:t>
+            </w:r>
+            <w:r>
+              <w:rPr>
+                <w:rFonts w:ascii="Times New Roman" w:hAnsi="Times New Roman" w:cs="Times New Roman"/>
+                <w:sz w:val="24"/>
+                <w:szCs w:val="24"/>
+                <w:lang w:val="en-US"/>
+              </w:rPr>
+              <w:t xml:space="preserve"> sesuai </w:t>
+            </w:r>
+            <w:r>
+              <w:rPr>
+                <w:rFonts w:ascii="Times New Roman" w:hAnsi="Times New Roman" w:cs="Times New Roman"/>
+                <w:i/>
+                <w:sz w:val="24"/>
+                <w:szCs w:val="24"/>
+                <w:lang w:val="en-US"/>
+              </w:rPr>
+              <w:t>role</w:t>
+            </w:r>
+            <w:r>
+              <w:rPr>
+                <w:rFonts w:ascii="Times New Roman" w:hAnsi="Times New Roman" w:cs="Times New Roman"/>
+                <w:sz w:val="24"/>
+                <w:szCs w:val="24"/>
+                <w:lang w:val="en-US"/>
+              </w:rPr>
+              <w:t xml:space="preserve"> </w:t>
+            </w:r>
+            <w:r>
+              <w:rPr>
+                <w:rFonts w:ascii="Times New Roman" w:hAnsi="Times New Roman" w:cs="Times New Roman"/>
+                <w:sz w:val="24"/>
+                <w:szCs w:val="24"/>
+                <w:lang w:val="en-US"/>
+              </w:rPr>
+              <w:t xml:space="preserve">masing-masing </w:t>
+            </w:r>
+            <w:r>
+              <w:rPr>
+                <w:rFonts w:ascii="Times New Roman" w:hAnsi="Times New Roman" w:cs="Times New Roman"/>
+                <w:sz w:val="24"/>
+                <w:szCs w:val="24"/>
+                <w:lang w:val="en-US"/>
+              </w:rPr>
+              <w:t>user</w:t>
+            </w:r>
+          </w:p>
+        </w:tc>
+        <w:tc>
+          <w:tcPr>
+            <w:tcW w:w="851" w:type="dxa"/>
+          </w:tcPr>
+          <w:p>
+            <w:pPr>
+              <w:spacing w:after="120" w:line="360" w:lineRule="auto"/>
+              <w:jc w:val="center"/>
+              <w:rPr>
+                <w:rFonts w:ascii="Times New Roman" w:hAnsi="Times New Roman" w:cs="Times New Roman"/>
+                <w:sz w:val="24"/>
+                <w:szCs w:val="24"/>
+                <w:lang w:val="en-US"/>
+              </w:rPr>
+            </w:pPr>
+            <w:r>
+              <w:rPr>
+                <w:rFonts w:ascii="Times New Roman" w:hAnsi="Times New Roman" w:cs="Times New Roman"/>
+                <w:sz w:val="24"/>
+                <w:szCs w:val="24"/>
+                <w:lang w:val="en-US"/>
+              </w:rPr>
+              <w:t>Sesuai</w:t>
+            </w:r>
+          </w:p>
+        </w:tc>
+        <w:tc>
+          <w:tcPr>
+            <w:tcW w:w="1438" w:type="dxa"/>
+          </w:tcPr>
+          <w:p>
+            <w:pPr>
+              <w:spacing w:after="120" w:line="360" w:lineRule="auto"/>
+              <w:jc w:val="center"/>
+              <w:rPr>
+                <w:rFonts w:ascii="Times New Roman" w:hAnsi="Times New Roman" w:cs="Times New Roman"/>
+                <w:sz w:val="24"/>
+                <w:szCs w:val="24"/>
+                <w:lang w:val="en-US"/>
+              </w:rPr>
+            </w:pPr>
+            <w:r>
+              <w:rPr>
+                <w:rFonts w:ascii="Times New Roman" w:hAnsi="Times New Roman" w:cs="Times New Roman"/>
+                <w:sz w:val="24"/>
+                <w:szCs w:val="24"/>
+                <w:lang w:val="en-US"/>
+              </w:rPr>
+              <w:t>Berhasil</w:t>
+            </w:r>
+          </w:p>
+        </w:tc>
+      </w:tr>
     </w:tbl>
     <w:p>
       <w:pPr>
@@ -42007,14 +42816,31 @@
     </w:p>
     <w:p>
       <w:pPr>
-        <w:spacing w:after="120" w:line="360" w:lineRule="auto"/>
-        <w:jc w:val="center"/>
-        <w:rPr>
-          <w:rFonts w:ascii="Times New Roman" w:hAnsi="Times New Roman" w:cs="Times New Roman"/>
-          <w:sz w:val="24"/>
-          <w:szCs w:val="24"/>
-        </w:rPr>
-      </w:pPr>
+        <w:spacing w:after="0" w:line="240" w:lineRule="auto"/>
+        <w:rPr>
+          <w:rFonts w:ascii="Times New Roman" w:eastAsiaTheme="majorEastAsia" w:hAnsi="Times New Roman" w:cstheme="majorBidi"/>
+          <w:b/>
+          <w:color w:val="000000" w:themeColor="text1"/>
+          <w:sz w:val="24"/>
+          <w:szCs w:val="24"/>
+          <w:lang w:val="en-US"/>
+        </w:rPr>
+      </w:pPr>
+      <w:r>
+        <w:br w:type="page"/>
+      </w:r>
+    </w:p>
+    <w:p>
+      <w:pPr>
+        <w:pStyle w:val="Heading3"/>
+      </w:pPr>
+      <w:r>
+        <w:lastRenderedPageBreak/>
+        <w:t xml:space="preserve">Hasil Pengujian </w:t>
+      </w:r>
+      <w:r>
+        <w:t>Rekam Surat Masuk</w:t>
+      </w:r>
     </w:p>
     <w:tbl>
       <w:tblPr>
@@ -42214,8 +43040,56 @@
                 <w:rFonts w:ascii="Times New Roman" w:hAnsi="Times New Roman" w:cs="Times New Roman"/>
                 <w:sz w:val="24"/>
                 <w:szCs w:val="24"/>
-              </w:rPr>
-              <w:t>Klik index surat Masuk</w:t>
+                <w:lang w:val="en-US"/>
+              </w:rPr>
+              <w:t xml:space="preserve">Mengisi form </w:t>
+            </w:r>
+            <w:r>
+              <w:rPr>
+                <w:rFonts w:ascii="Times New Roman" w:hAnsi="Times New Roman" w:cs="Times New Roman"/>
+                <w:i/>
+                <w:sz w:val="24"/>
+                <w:szCs w:val="24"/>
+                <w:lang w:val="en-US"/>
+              </w:rPr>
+              <w:t>input nomor surat, asal surat, tanggal surat, upload file</w:t>
+            </w:r>
+            <w:r>
+              <w:rPr>
+                <w:rFonts w:ascii="Times New Roman" w:hAnsi="Times New Roman" w:cs="Times New Roman"/>
+                <w:sz w:val="24"/>
+                <w:szCs w:val="24"/>
+                <w:lang w:val="en-US"/>
+              </w:rPr>
+              <w:t xml:space="preserve"> dengan format PDF berukuran </w:t>
+            </w:r>
+            <w:r>
+              <w:rPr>
+                <w:rFonts w:ascii="Times New Roman" w:hAnsi="Times New Roman" w:cs="Times New Roman"/>
+                <w:sz w:val="24"/>
+                <w:szCs w:val="24"/>
+                <w:lang w:val="en-US"/>
+              </w:rPr>
+              <w:t>kurang</w:t>
+            </w:r>
+            <w:r>
+              <w:rPr>
+                <w:rFonts w:ascii="Times New Roman" w:hAnsi="Times New Roman" w:cs="Times New Roman"/>
+                <w:sz w:val="24"/>
+                <w:szCs w:val="24"/>
+                <w:lang w:val="en-US"/>
+              </w:rPr>
+              <w:t xml:space="preserve"> 1 MB dan </w:t>
+            </w:r>
+            <w:r>
+              <w:rPr>
+                <w:rFonts w:ascii="Times New Roman" w:hAnsi="Times New Roman" w:cs="Times New Roman"/>
+                <w:i/>
+                <w:sz w:val="24"/>
+                <w:szCs w:val="24"/>
+                <w:lang w:val="en-US"/>
+              </w:rPr>
+              <w:t>klik button Simpan</w:t>
             </w:r>
           </w:p>
         </w:tc>
@@ -42230,6 +43104,7 @@
                 <w:rFonts w:ascii="Times New Roman" w:hAnsi="Times New Roman" w:cs="Times New Roman"/>
                 <w:sz w:val="24"/>
                 <w:szCs w:val="24"/>
+                <w:lang w:val="en-US"/>
               </w:rPr>
             </w:pPr>
             <w:r>
@@ -42237,8 +43112,38 @@
                 <w:rFonts w:ascii="Times New Roman" w:hAnsi="Times New Roman" w:cs="Times New Roman"/>
                 <w:sz w:val="24"/>
                 <w:szCs w:val="24"/>
-              </w:rPr>
-              <w:t>Menampilkan halaman surat masuk</w:t>
+                <w:lang w:val="en-US"/>
+              </w:rPr>
+              <w:t xml:space="preserve">Data diinput tertambah ke </w:t>
+            </w:r>
+            <w:r>
+              <w:rPr>
+                <w:rFonts w:ascii="Times New Roman" w:hAnsi="Times New Roman" w:cs="Times New Roman"/>
+                <w:i/>
+                <w:sz w:val="24"/>
+                <w:szCs w:val="24"/>
+                <w:lang w:val="en-US"/>
+              </w:rPr>
+              <w:t>database</w:t>
+            </w:r>
+            <w:r>
+              <w:rPr>
+                <w:rFonts w:ascii="Times New Roman" w:hAnsi="Times New Roman" w:cs="Times New Roman"/>
+                <w:sz w:val="24"/>
+                <w:szCs w:val="24"/>
+                <w:lang w:val="en-US"/>
+              </w:rPr>
+              <w:t xml:space="preserve"> dan menampilkan dengan pesan “</w:t>
+            </w:r>
+            <w:r>
+              <w:rPr>
+                <w:rFonts w:ascii="Times New Roman" w:hAnsi="Times New Roman" w:cs="Times New Roman"/>
+                <w:i/>
+                <w:sz w:val="24"/>
+                <w:szCs w:val="24"/>
+                <w:lang w:val="en-US"/>
+              </w:rPr>
+              <w:t>Rekam Berhasil Dan Surat Berhasil Terkirim Ke Kepala Badan”</w:t>
             </w:r>
           </w:p>
         </w:tc>
@@ -42337,8 +43242,47 @@
                 <w:rFonts w:ascii="Times New Roman" w:hAnsi="Times New Roman" w:cs="Times New Roman"/>
                 <w:sz w:val="24"/>
                 <w:szCs w:val="24"/>
-              </w:rPr>
-              <w:t>Klik Index Surat Keluar</w:t>
+                <w:lang w:val="en-US"/>
+              </w:rPr>
+              <w:t xml:space="preserve">Mengkosongkan </w:t>
+            </w:r>
+            <w:r>
+              <w:rPr>
+                <w:rFonts w:ascii="Times New Roman" w:hAnsi="Times New Roman" w:cs="Times New Roman"/>
+                <w:sz w:val="24"/>
+                <w:szCs w:val="24"/>
+                <w:lang w:val="en-US"/>
+              </w:rPr>
+              <w:t xml:space="preserve">form </w:t>
+            </w:r>
+            <w:r>
+              <w:rPr>
+                <w:rFonts w:ascii="Times New Roman" w:hAnsi="Times New Roman" w:cs="Times New Roman"/>
+                <w:i/>
+                <w:sz w:val="24"/>
+                <w:szCs w:val="24"/>
+                <w:lang w:val="en-US"/>
+              </w:rPr>
+              <w:t>input nomor surat</w:t>
+            </w:r>
+            <w:r>
+              <w:rPr>
+                <w:rFonts w:ascii="Times New Roman" w:hAnsi="Times New Roman" w:cs="Times New Roman"/>
+                <w:sz w:val="24"/>
+                <w:szCs w:val="24"/>
+                <w:lang w:val="en-US"/>
+              </w:rPr>
+              <w:t xml:space="preserve"> dan </w:t>
+            </w:r>
+            <w:r>
+              <w:rPr>
+                <w:rFonts w:ascii="Times New Roman" w:hAnsi="Times New Roman" w:cs="Times New Roman"/>
+                <w:i/>
+                <w:sz w:val="24"/>
+                <w:szCs w:val="24"/>
+                <w:lang w:val="en-US"/>
+              </w:rPr>
+              <w:t>klik button Simpan</w:t>
             </w:r>
           </w:p>
         </w:tc>
@@ -42353,6 +43297,7 @@
                 <w:rFonts w:ascii="Times New Roman" w:hAnsi="Times New Roman" w:cs="Times New Roman"/>
                 <w:sz w:val="24"/>
                 <w:szCs w:val="24"/>
+                <w:lang w:val="en-US"/>
               </w:rPr>
             </w:pPr>
             <w:r>
@@ -42360,8 +43305,110 @@
                 <w:rFonts w:ascii="Times New Roman" w:hAnsi="Times New Roman" w:cs="Times New Roman"/>
                 <w:sz w:val="24"/>
                 <w:szCs w:val="24"/>
-              </w:rPr>
-              <w:t>Menampilkan halaman surat masuk</w:t>
+                <w:lang w:val="en-US"/>
+              </w:rPr>
+              <w:t xml:space="preserve">Validasi </w:t>
+            </w:r>
+            <w:r>
+              <w:rPr>
+                <w:rFonts w:ascii="Times New Roman" w:hAnsi="Times New Roman" w:cs="Times New Roman"/>
+                <w:i/>
+                <w:sz w:val="24"/>
+                <w:szCs w:val="24"/>
+                <w:lang w:val="en-US"/>
+              </w:rPr>
+              <w:t>required</w:t>
+            </w:r>
+            <w:r>
+              <w:rPr>
+                <w:rFonts w:ascii="Times New Roman" w:hAnsi="Times New Roman" w:cs="Times New Roman"/>
+                <w:sz w:val="24"/>
+                <w:szCs w:val="24"/>
+                <w:lang w:val="en-US"/>
+              </w:rPr>
+              <w:t xml:space="preserve"> </w:t>
+            </w:r>
+            <w:r>
+              <w:rPr>
+                <w:rFonts w:ascii="Times New Roman" w:hAnsi="Times New Roman" w:cs="Times New Roman"/>
+                <w:sz w:val="24"/>
+                <w:szCs w:val="24"/>
+                <w:lang w:val="en-US"/>
+              </w:rPr>
+              <w:t xml:space="preserve">input </w:t>
+            </w:r>
+            <w:r>
+              <w:rPr>
+                <w:rFonts w:ascii="Times New Roman" w:hAnsi="Times New Roman" w:cs="Times New Roman"/>
+                <w:sz w:val="24"/>
+                <w:szCs w:val="24"/>
+                <w:lang w:val="en-US"/>
+              </w:rPr>
+              <w:t xml:space="preserve">rekam </w:t>
+            </w:r>
+            <w:r>
+              <w:rPr>
+                <w:rFonts w:ascii="Times New Roman" w:hAnsi="Times New Roman" w:cs="Times New Roman"/>
+                <w:sz w:val="24"/>
+                <w:szCs w:val="24"/>
+                <w:lang w:val="en-US"/>
+              </w:rPr>
+              <w:t>surat masuk dengan m</w:t>
+            </w:r>
+            <w:r>
+              <w:rPr>
+                <w:rFonts w:ascii="Times New Roman" w:hAnsi="Times New Roman" w:cs="Times New Roman"/>
+                <w:sz w:val="24"/>
+                <w:szCs w:val="24"/>
+              </w:rPr>
+              <w:t xml:space="preserve">enampilkan </w:t>
+            </w:r>
+            <w:r>
+              <w:rPr>
+                <w:rFonts w:ascii="Times New Roman" w:hAnsi="Times New Roman" w:cs="Times New Roman"/>
+                <w:sz w:val="24"/>
+                <w:szCs w:val="24"/>
+                <w:lang w:val="en-US"/>
+              </w:rPr>
+              <w:t>notifikasi</w:t>
+            </w:r>
+            <w:r>
+              <w:rPr>
+                <w:rFonts w:ascii="Times New Roman" w:hAnsi="Times New Roman" w:cs="Times New Roman"/>
+                <w:sz w:val="24"/>
+                <w:szCs w:val="24"/>
+                <w:lang w:val="en-US"/>
+              </w:rPr>
+              <w:t xml:space="preserve"> di atas form i</w:t>
+            </w:r>
+            <w:r>
+              <w:rPr>
+                <w:rFonts w:ascii="Times New Roman" w:hAnsi="Times New Roman" w:cs="Times New Roman"/>
+                <w:sz w:val="24"/>
+                <w:szCs w:val="24"/>
+                <w:lang w:val="en-US"/>
+              </w:rPr>
+              <w:t xml:space="preserve">nput dengan pesan </w:t>
+            </w:r>
+            <w:r>
+              <w:rPr>
+                <w:rFonts w:ascii="Times New Roman" w:hAnsi="Times New Roman" w:cs="Times New Roman"/>
+                <w:i/>
+                <w:sz w:val="24"/>
+                <w:szCs w:val="24"/>
+                <w:lang w:val="en-US"/>
+              </w:rPr>
+              <w:t>“nomor surat harus diisi</w:t>
+            </w:r>
+            <w:r>
+              <w:rPr>
+                <w:rFonts w:ascii="Times New Roman" w:hAnsi="Times New Roman" w:cs="Times New Roman"/>
+                <w:i/>
+                <w:sz w:val="24"/>
+                <w:szCs w:val="24"/>
+                <w:lang w:val="en-US"/>
+              </w:rPr>
+              <w:t>”</w:t>
             </w:r>
           </w:p>
         </w:tc>
@@ -42377,8 +43424,18 @@
                 <w:rFonts w:ascii="Times New Roman" w:hAnsi="Times New Roman" w:cs="Times New Roman"/>
                 <w:sz w:val="24"/>
                 <w:szCs w:val="24"/>
+                <w:lang w:val="en-US"/>
               </w:rPr>
             </w:pPr>
+            <w:r>
+              <w:rPr>
+                <w:rFonts w:ascii="Times New Roman" w:hAnsi="Times New Roman" w:cs="Times New Roman"/>
+                <w:sz w:val="24"/>
+                <w:szCs w:val="24"/>
+                <w:lang w:val="en-US"/>
+              </w:rPr>
+              <w:t>Sesuai</w:t>
+            </w:r>
           </w:p>
         </w:tc>
         <w:tc>
@@ -42393,8 +43450,18 @@
                 <w:rFonts w:ascii="Times New Roman" w:hAnsi="Times New Roman" w:cs="Times New Roman"/>
                 <w:sz w:val="24"/>
                 <w:szCs w:val="24"/>
+                <w:lang w:val="en-US"/>
               </w:rPr>
             </w:pPr>
+            <w:r>
+              <w:rPr>
+                <w:rFonts w:ascii="Times New Roman" w:hAnsi="Times New Roman" w:cs="Times New Roman"/>
+                <w:sz w:val="24"/>
+                <w:szCs w:val="24"/>
+                <w:lang w:val="en-US"/>
+              </w:rPr>
+              <w:t>Berhasil</w:t>
+            </w:r>
           </w:p>
         </w:tc>
       </w:tr>
@@ -43635,7 +44702,7 @@
             <w:noProof/>
             <w:sz w:val="28"/>
           </w:rPr>
-          <w:t>89</w:t>
+          <w:t>90</w:t>
         </w:r>
         <w:r>
           <w:rPr>
@@ -46503,6 +47570,7 @@
   <w:style w:type="character" w:default="1" w:styleId="DefaultParagraphFont">
     <w:name w:val="Default Paragraph Font"/>
     <w:uiPriority w:val="1"/>
+    <w:semiHidden/>
     <w:unhideWhenUsed/>
   </w:style>
   <w:style w:type="table" w:default="1" w:styleId="TableNormal">
@@ -48156,7 +49224,7 @@
 </file>
 
 <file path=customXml/itemProps2.xml><?xml version="1.0" encoding="utf-8"?>
-<ds:datastoreItem xmlns:ds="http://schemas.openxmlformats.org/officeDocument/2006/customXml" ds:itemID="{641E483D-5F49-4BF2-881B-E491E1452182}">
+<ds:datastoreItem xmlns:ds="http://schemas.openxmlformats.org/officeDocument/2006/customXml" ds:itemID="{33DC52D1-8B3F-407D-9BE6-5FCE955FD21C}">
   <ds:schemaRefs>
     <ds:schemaRef ds:uri="http://schemas.openxmlformats.org/officeDocument/2006/bibliography"/>
   </ds:schemaRefs>

</xml_diff>